<commit_message>
Added example of specifying variables in the bias-corrected matching
</commit_message>
<xml_diff>
--- a/MatchingEstimators.docx
+++ b/MatchingEstimators.docx
@@ -2047,7 +2047,7 @@
       </w:tr>
     </w:tbl>
     <w:bookmarkEnd w:id="22"/>
-    <w:bookmarkStart w:id="26" w:name="matching-estimators"/>
+    <w:bookmarkStart w:id="27" w:name="matching-estimators"/>
     <w:p>
       <w:pPr>
         <w:pStyle w:val="Heading1"/>
@@ -5453,7 +5453,339 @@
       </w:tr>
     </w:tbl>
     <w:bookmarkEnd w:id="25"/>
+    <w:bookmarkStart w:id="26" w:name="Xdcf7e0c00eec342823e02b1c28ea94d261469cf"/>
+    <w:p>
+      <w:pPr>
+        <w:pStyle w:val="Heading2"/>
+      </w:pPr>
+      <w:r>
+        <w:t xml:space="preserve">Specify Variables in the Bias-Corrected Matching</w:t>
+      </w:r>
+    </w:p>
+    <w:p>
+      <w:pPr>
+        <w:pStyle w:val="SourceCode"/>
+      </w:pPr>
+      <w:r>
+        <w:rPr>
+          <w:rStyle w:val="CommentTok"/>
+        </w:rPr>
+        <w:t xml:space="preserve"># Sample Average Treatment Effect (SATE)</w:t>
+      </w:r>
+      <w:r>
+        <w:br/>
+      </w:r>
+      <w:r>
+        <w:rPr>
+          <w:rStyle w:val="NormalTok"/>
+        </w:rPr>
+        <w:t xml:space="preserve">Z </w:t>
+      </w:r>
+      <w:r>
+        <w:rPr>
+          <w:rStyle w:val="OtherTok"/>
+        </w:rPr>
+        <w:t xml:space="preserve">&lt;-</w:t>
+      </w:r>
+      <w:r>
+        <w:rPr>
+          <w:rStyle w:val="NormalTok"/>
+        </w:rPr>
+        <w:t xml:space="preserve"> </w:t>
+      </w:r>
+      <w:r>
+        <w:rPr>
+          <w:rStyle w:val="FunctionTok"/>
+        </w:rPr>
+        <w:t xml:space="preserve">select</w:t>
+      </w:r>
+      <w:r>
+        <w:rPr>
+          <w:rStyle w:val="NormalTok"/>
+        </w:rPr>
+        <w:t xml:space="preserve">(d, age97, pcged97, mratio96, pcg_adc) </w:t>
+      </w:r>
+      <w:r>
+        <w:rPr>
+          <w:rStyle w:val="CommentTok"/>
+        </w:rPr>
+        <w:t xml:space="preserve"># Covariates for bias adj.</w:t>
+      </w:r>
+      <w:r>
+        <w:br/>
+      </w:r>
+      <w:r>
+        <w:rPr>
+          <w:rStyle w:val="FunctionTok"/>
+        </w:rPr>
+        <w:t xml:space="preserve">summary</w:t>
+      </w:r>
+      <w:r>
+        <w:rPr>
+          <w:rStyle w:val="NormalTok"/>
+        </w:rPr>
+        <w:t xml:space="preserve">(</w:t>
+      </w:r>
+      <w:r>
+        <w:rPr>
+          <w:rStyle w:val="FunctionTok"/>
+        </w:rPr>
+        <w:t xml:space="preserve">Match</w:t>
+      </w:r>
+      <w:r>
+        <w:rPr>
+          <w:rStyle w:val="NormalTok"/>
+        </w:rPr>
+        <w:t xml:space="preserve">(</w:t>
+      </w:r>
+      <w:r>
+        <w:rPr>
+          <w:rStyle w:val="AttributeTok"/>
+        </w:rPr>
+        <w:t xml:space="preserve">Y =</w:t>
+      </w:r>
+      <w:r>
+        <w:rPr>
+          <w:rStyle w:val="NormalTok"/>
+        </w:rPr>
+        <w:t xml:space="preserve"> Y, </w:t>
+      </w:r>
+      <w:r>
+        <w:rPr>
+          <w:rStyle w:val="AttributeTok"/>
+        </w:rPr>
+        <w:t xml:space="preserve">Tr =</w:t>
+      </w:r>
+      <w:r>
+        <w:rPr>
+          <w:rStyle w:val="NormalTok"/>
+        </w:rPr>
+        <w:t xml:space="preserve"> Tr, </w:t>
+      </w:r>
+      <w:r>
+        <w:rPr>
+          <w:rStyle w:val="AttributeTok"/>
+        </w:rPr>
+        <w:t xml:space="preserve">X =</w:t>
+      </w:r>
+      <w:r>
+        <w:rPr>
+          <w:rStyle w:val="NormalTok"/>
+        </w:rPr>
+        <w:t xml:space="preserve"> X, </w:t>
+      </w:r>
+      <w:r>
+        <w:rPr>
+          <w:rStyle w:val="AttributeTok"/>
+        </w:rPr>
+        <w:t xml:space="preserve">Z =</w:t>
+      </w:r>
+      <w:r>
+        <w:rPr>
+          <w:rStyle w:val="NormalTok"/>
+        </w:rPr>
+        <w:t xml:space="preserve"> Z, </w:t>
+      </w:r>
+      <w:r>
+        <w:rPr>
+          <w:rStyle w:val="AttributeTok"/>
+        </w:rPr>
+        <w:t xml:space="preserve">M =</w:t>
+      </w:r>
+      <w:r>
+        <w:rPr>
+          <w:rStyle w:val="NormalTok"/>
+        </w:rPr>
+        <w:t xml:space="preserve"> </w:t>
+      </w:r>
+      <w:r>
+        <w:rPr>
+          <w:rStyle w:val="DecValTok"/>
+        </w:rPr>
+        <w:t xml:space="preserve">4</w:t>
+      </w:r>
+      <w:r>
+        <w:rPr>
+          <w:rStyle w:val="NormalTok"/>
+        </w:rPr>
+        <w:t xml:space="preserve">, </w:t>
+      </w:r>
+      <w:r>
+        <w:br/>
+      </w:r>
+      <w:r>
+        <w:rPr>
+          <w:rStyle w:val="NormalTok"/>
+        </w:rPr>
+        <w:t xml:space="preserve">              </w:t>
+      </w:r>
+      <w:r>
+        <w:rPr>
+          <w:rStyle w:val="AttributeTok"/>
+        </w:rPr>
+        <w:t xml:space="preserve">BiasAdjust =</w:t>
+      </w:r>
+      <w:r>
+        <w:rPr>
+          <w:rStyle w:val="NormalTok"/>
+        </w:rPr>
+        <w:t xml:space="preserve"> T, </w:t>
+      </w:r>
+      <w:r>
+        <w:rPr>
+          <w:rStyle w:val="AttributeTok"/>
+        </w:rPr>
+        <w:t xml:space="preserve">Var.calc =</w:t>
+      </w:r>
+      <w:r>
+        <w:rPr>
+          <w:rStyle w:val="NormalTok"/>
+        </w:rPr>
+        <w:t xml:space="preserve"> </w:t>
+      </w:r>
+      <w:r>
+        <w:rPr>
+          <w:rStyle w:val="DecValTok"/>
+        </w:rPr>
+        <w:t xml:space="preserve">4</w:t>
+      </w:r>
+      <w:r>
+        <w:rPr>
+          <w:rStyle w:val="NormalTok"/>
+        </w:rPr>
+        <w:t xml:space="preserve">, </w:t>
+      </w:r>
+      <w:r>
+        <w:rPr>
+          <w:rStyle w:val="AttributeTok"/>
+        </w:rPr>
+        <w:t xml:space="preserve">estimand =</w:t>
+      </w:r>
+      <w:r>
+        <w:rPr>
+          <w:rStyle w:val="NormalTok"/>
+        </w:rPr>
+        <w:t xml:space="preserve"> </w:t>
+      </w:r>
+      <w:r>
+        <w:rPr>
+          <w:rStyle w:val="StringTok"/>
+        </w:rPr>
+        <w:t xml:space="preserve">"ATE"</w:t>
+      </w:r>
+      <w:r>
+        <w:rPr>
+          <w:rStyle w:val="NormalTok"/>
+        </w:rPr>
+        <w:t xml:space="preserve">, </w:t>
+      </w:r>
+      <w:r>
+        <w:rPr>
+          <w:rStyle w:val="AttributeTok"/>
+        </w:rPr>
+        <w:t xml:space="preserve">sample =</w:t>
+      </w:r>
+      <w:r>
+        <w:rPr>
+          <w:rStyle w:val="NormalTok"/>
+        </w:rPr>
+        <w:t xml:space="preserve"> T))</w:t>
+      </w:r>
+    </w:p>
+    <w:p>
+      <w:pPr>
+        <w:pStyle w:val="SourceCode"/>
+      </w:pPr>
+      <w:r>
+        <w:rPr>
+          <w:rStyle w:val="VerbatimChar"/>
+        </w:rPr>
+        <w:t xml:space="preserve">## </w:t>
+      </w:r>
+      <w:r>
+        <w:br/>
+      </w:r>
+      <w:r>
+        <w:rPr>
+          <w:rStyle w:val="VerbatimChar"/>
+        </w:rPr>
+        <w:t xml:space="preserve">## Estimate...  -4.4867 </w:t>
+      </w:r>
+      <w:r>
+        <w:br/>
+      </w:r>
+      <w:r>
+        <w:rPr>
+          <w:rStyle w:val="VerbatimChar"/>
+        </w:rPr>
+        <w:t xml:space="preserve">## AI SE......  1.7697 </w:t>
+      </w:r>
+      <w:r>
+        <w:br/>
+      </w:r>
+      <w:r>
+        <w:rPr>
+          <w:rStyle w:val="VerbatimChar"/>
+        </w:rPr>
+        <w:t xml:space="preserve">## T-stat.....  -2.5353 </w:t>
+      </w:r>
+      <w:r>
+        <w:br/>
+      </w:r>
+      <w:r>
+        <w:rPr>
+          <w:rStyle w:val="VerbatimChar"/>
+        </w:rPr>
+        <w:t xml:space="preserve">## p.val......  0.011235 </w:t>
+      </w:r>
+      <w:r>
+        <w:br/>
+      </w:r>
+      <w:r>
+        <w:rPr>
+          <w:rStyle w:val="VerbatimChar"/>
+        </w:rPr>
+        <w:t xml:space="preserve">## </w:t>
+      </w:r>
+      <w:r>
+        <w:br/>
+      </w:r>
+      <w:r>
+        <w:rPr>
+          <w:rStyle w:val="VerbatimChar"/>
+        </w:rPr>
+        <w:t xml:space="preserve">## Original number of observations..............  606 </w:t>
+      </w:r>
+      <w:r>
+        <w:br/>
+      </w:r>
+      <w:r>
+        <w:rPr>
+          <w:rStyle w:val="VerbatimChar"/>
+        </w:rPr>
+        <w:t xml:space="preserve">## Original number of treated obs...............  188 </w:t>
+      </w:r>
+      <w:r>
+        <w:br/>
+      </w:r>
+      <w:r>
+        <w:rPr>
+          <w:rStyle w:val="VerbatimChar"/>
+        </w:rPr>
+        <w:t xml:space="preserve">## Matched number of observations...............  606 </w:t>
+      </w:r>
+      <w:r>
+        <w:br/>
+      </w:r>
+      <w:r>
+        <w:rPr>
+          <w:rStyle w:val="VerbatimChar"/>
+        </w:rPr>
+        <w:t xml:space="preserve">## Matched number of observations  (unweighted).  2441</w:t>
+      </w:r>
+    </w:p>
     <w:bookmarkEnd w:id="26"/>
+    <w:bookmarkEnd w:id="27"/>
     <w:sectPr/>
   </w:body>
 </w:document>

</xml_diff>